<commit_message>
Build site at 2024-01-26 16:05:16 UTC
</commit_message>
<xml_diff>
--- a/assets/disciplinas/LOB1201.docx
+++ b/assets/disciplinas/LOB1201.docx
@@ -36,7 +36,7 @@
         <w:br/>
       </w:r>
       <w:r>
-        <w:t>Ativação: 01/01/2020</w:t>
+        <w:t>Ativação: 01/01/2024</w:t>
         <w:br/>
       </w:r>
       <w:r>
@@ -119,7 +119,7 @@
     </w:p>
     <w:p>
       <w:r>
-        <w:t>CONCEITOS E DEFINIÇÕES. Engenharia Ambiental. Meio Ambiente. Poluição Ambiental. Componentes Ambientais Críticos. QUESTÕES AMBIENTAIS. O Sujeito das Transformações Ambientais. Energia e o Meio Ambiente. Impactos Ambientais nos Três Meios. Equilíbrio Ameaçado. DESENVOLVIMENTO SUSTENTÁVEL. Conceitos Básicos. Aspectos legais. DESEMPENHO AMBIENTAL. Monitoramento Ambiental. Abrangência do Desenvolvimento Sustentável. Definição de Indicadores. Definição de Indicadores Sustentáveis. Indicadores de Desenvolvimento Humano  IDH. Indicadores de Sustentabilidade Ambiental. Controle de Processos Ambientais. PROCESSOS AMBIENTAIS. Controle Processo ETA. Água na Natureza. Caracterização da Água. Indicadores de Qualidade da Água. NORMA AMBIENTAL. Portaria 518. CONAMA 20. Desastre Ecológico.</w:t>
+        <w:t>CONCEITOS E DEFINIÇÕES. Engenharia Ambiental. Meio Ambiente. Poluição Ambiental. Componentes Ambientais Críticos. QUESTÕES AMBIENTAIS. O Sujeito das Transformações Ambientais. Energia e o Meio Ambiente. Impactos Ambientais nos Três Meios. Equilíbrio Ameaçado. DESENVOLVIMENTO SUSTENTÁVEL. Conceitos Básicos. Aspectos legais. DESEMPENHO AMBIENTAL. Monitoramento Ambiental. Abrangência do Desenvolvimento Sustentável. Definição de Indicadores. Definição de Indicadores Sustentáveis. Indicadores de Desenvolvimento Humano – IDH. Indicadores de Sustentabilidade Ambiental. Controle de Processos Ambientais. PROCESSOS AMBIENTAIS. Controle Processo ETA. Água na Natureza. Caracterização da Água. Indicadores de Qualidade da Água. NORMA AMBIENTAL. Portaria 518. CONAMA 20. Desastre Ecológico. A disciplina pode contar com viagens didáticas para complementação do conteúdo da disciplina.</w:t>
       </w:r>
     </w:p>
     <w:p>
@@ -127,7 +127,7 @@
         <w:rPr>
           <w:i/>
         </w:rPr>
-        <w:t>CONCEPTS AND DEFINITIONS. Environmental Engineering. Environment. Environmental pollution. Environmental Critical Components. ENVIRONMENTAL ISSUES. The Subject of Environmental Transformations. Energy and the Environment. Environmental impacts in the three media. Threatened equilibrium. SUSTAINABLE DEVELOPMENT. Basic Concepts. Legal aspects. ENVIRONMENTAL PERFORMANCE. Environmental Monitoring. Scope of Sustainable Development. Definition of indicators. Definition of Sustainable Indicators. Human Development Indicators - HDI. Environmental Sustainability Indicators. Control of Environmental Processes. ENVIRONMENTAL PROCESSES. ETA Process Control. Water in Nature. Characterization of Water. Water Quality Indicators. ENVIRONMENTAL STANDARD. Ordinance 518. CONAMA 20. Ecological disaster.</w:t>
+        <w:t>CONCEPTS AND DEFINITIONS. Environmental Engineering. Environment. Environmental pollution. Environmental Critical Components. ENVIRONMENTAL ISSUES. The Subject of Environmental Transformations. Energy and the Environment. Environmental impacts in the three media. Threatened equilibrium. SUSTAINABLE DEVELOPMENT. Basic Concepts. Legal aspects. ENVIRONMENTAL PERFORMANCE. Environmental Monitoring. Scope of Sustainable Development. Definition of indicators. Definition of Sustainable Indicators. Human Development Indicators - HDI. Environmental Sustainability Indicators. Control of Environmental Processes. ENVIRONMENTAL PROCESSES. ETA Process Control. Water in Nature. Characterization of Water. Water Quality Indicators. ENVIRONMENTAL STANDARD. Ordinance 518. CONAMA 20. Ecological disaster. The discipline may have didactic trips to complement the content of the discipline.</w:t>
       </w:r>
     </w:p>
     <w:p>

</xml_diff>